<commit_message>
db schema and ui changes
</commit_message>
<xml_diff>
--- a/Inventory/item_template.docx
+++ b/Inventory/item_template.docx
@@ -19,8 +19,6 @@
         </w:rPr>
         <w:t>Product Details</w:t>
       </w:r>
-      <w:bookmarkStart w:id="0" w:name="_GoBack"/>
-      <w:bookmarkEnd w:id="0"/>
     </w:p>
     <w:p>
       <w:pPr>
@@ -35,6 +33,8 @@
           <w:lang w:val="en-US"/>
         </w:rPr>
       </w:pPr>
+      <w:bookmarkStart w:id="0" w:name="_GoBack"/>
+      <w:bookmarkEnd w:id="0"/>
     </w:p>
     <w:tbl>
       <w:tblPr>
@@ -80,7 +80,7 @@
                 <w:color w:val="000000"/>
                 <w:lang w:eastAsia="en-IN"/>
               </w:rPr>
-              <w:t>Issued From</w:t>
+              <w:t>Product</w:t>
             </w:r>
           </w:p>
         </w:tc>
@@ -103,6 +103,7 @@
             <w:r>
               <w:rPr>
                 <w:rFonts w:ascii="Calibri" w:eastAsia="Times New Roman" w:hAnsi="Calibri" w:cs="Calibri"/>
+                <w:noProof/>
                 <w:color w:val="000000"/>
                 <w:lang w:eastAsia="en-IN"/>
               </w:rPr>
@@ -111,14 +112,16 @@
             <w:r>
               <w:rPr>
                 <w:rFonts w:ascii="Calibri" w:eastAsia="Times New Roman" w:hAnsi="Calibri" w:cs="Calibri"/>
-                <w:color w:val="000000"/>
-                <w:lang w:eastAsia="en-IN"/>
-              </w:rPr>
-              <w:instrText xml:space="preserve"> MERGEFIELD  issuedfrom  \* MERGEFORMAT </w:instrText>
-            </w:r>
-            <w:r>
-              <w:rPr>
-                <w:rFonts w:ascii="Calibri" w:eastAsia="Times New Roman" w:hAnsi="Calibri" w:cs="Calibri"/>
+                <w:noProof/>
+                <w:color w:val="000000"/>
+                <w:lang w:eastAsia="en-IN"/>
+              </w:rPr>
+              <w:instrText xml:space="preserve"> MERGEFIELD  productName  \* MERGEFORMAT </w:instrText>
+            </w:r>
+            <w:r>
+              <w:rPr>
+                <w:rFonts w:ascii="Calibri" w:eastAsia="Times New Roman" w:hAnsi="Calibri" w:cs="Calibri"/>
+                <w:noProof/>
                 <w:color w:val="000000"/>
                 <w:lang w:eastAsia="en-IN"/>
               </w:rPr>
@@ -131,11 +134,12 @@
                 <w:color w:val="000000"/>
                 <w:lang w:eastAsia="en-IN"/>
               </w:rPr>
-              <w:t>«issuedfrom»</w:t>
-            </w:r>
-            <w:r>
-              <w:rPr>
-                <w:rFonts w:ascii="Calibri" w:eastAsia="Times New Roman" w:hAnsi="Calibri" w:cs="Calibri"/>
+              <w:t>«productName»</w:t>
+            </w:r>
+            <w:r>
+              <w:rPr>
+                <w:rFonts w:ascii="Calibri" w:eastAsia="Times New Roman" w:hAnsi="Calibri" w:cs="Calibri"/>
+                <w:noProof/>
                 <w:color w:val="000000"/>
                 <w:lang w:eastAsia="en-IN"/>
               </w:rPr>
@@ -170,7 +174,7 @@
                 <w:color w:val="000000"/>
                 <w:lang w:eastAsia="en-IN"/>
               </w:rPr>
-              <w:t>Product</w:t>
+              <w:t>Date of Survey</w:t>
             </w:r>
           </w:p>
         </w:tc>
@@ -179,7 +183,6 @@
             <w:tcW w:w="5497" w:type="dxa"/>
             <w:shd w:val="clear" w:color="auto" w:fill="auto"/>
             <w:vAlign w:val="center"/>
-            <w:hideMark/>
           </w:tcPr>
           <w:p>
             <w:pPr>
@@ -193,43 +196,39 @@
             <w:r>
               <w:rPr>
                 <w:rFonts w:ascii="Calibri" w:eastAsia="Times New Roman" w:hAnsi="Calibri" w:cs="Calibri"/>
+                <w:color w:val="000000"/>
+                <w:lang w:eastAsia="en-IN"/>
+              </w:rPr>
+              <w:fldChar w:fldCharType="begin"/>
+            </w:r>
+            <w:r>
+              <w:rPr>
+                <w:rFonts w:ascii="Calibri" w:eastAsia="Times New Roman" w:hAnsi="Calibri" w:cs="Calibri"/>
+                <w:color w:val="000000"/>
+                <w:lang w:eastAsia="en-IN"/>
+              </w:rPr>
+              <w:instrText xml:space="preserve"> MERGEFIELD  dosurvey  \* MERGEFORMAT </w:instrText>
+            </w:r>
+            <w:r>
+              <w:rPr>
+                <w:rFonts w:ascii="Calibri" w:eastAsia="Times New Roman" w:hAnsi="Calibri" w:cs="Calibri"/>
+                <w:color w:val="000000"/>
+                <w:lang w:eastAsia="en-IN"/>
+              </w:rPr>
+              <w:fldChar w:fldCharType="separate"/>
+            </w:r>
+            <w:r>
+              <w:rPr>
+                <w:rFonts w:ascii="Calibri" w:eastAsia="Times New Roman" w:hAnsi="Calibri" w:cs="Calibri"/>
                 <w:noProof/>
                 <w:color w:val="000000"/>
                 <w:lang w:eastAsia="en-IN"/>
               </w:rPr>
-              <w:fldChar w:fldCharType="begin"/>
-            </w:r>
-            <w:r>
-              <w:rPr>
-                <w:rFonts w:ascii="Calibri" w:eastAsia="Times New Roman" w:hAnsi="Calibri" w:cs="Calibri"/>
-                <w:noProof/>
-                <w:color w:val="000000"/>
-                <w:lang w:eastAsia="en-IN"/>
-              </w:rPr>
-              <w:instrText xml:space="preserve"> MERGEFIELD  productName  \* MERGEFORMAT </w:instrText>
-            </w:r>
-            <w:r>
-              <w:rPr>
-                <w:rFonts w:ascii="Calibri" w:eastAsia="Times New Roman" w:hAnsi="Calibri" w:cs="Calibri"/>
-                <w:noProof/>
-                <w:color w:val="000000"/>
-                <w:lang w:eastAsia="en-IN"/>
-              </w:rPr>
-              <w:fldChar w:fldCharType="separate"/>
-            </w:r>
-            <w:r>
-              <w:rPr>
-                <w:rFonts w:ascii="Calibri" w:eastAsia="Times New Roman" w:hAnsi="Calibri" w:cs="Calibri"/>
-                <w:noProof/>
-                <w:color w:val="000000"/>
-                <w:lang w:eastAsia="en-IN"/>
-              </w:rPr>
-              <w:t>«productName»</w:t>
-            </w:r>
-            <w:r>
-              <w:rPr>
-                <w:rFonts w:ascii="Calibri" w:eastAsia="Times New Roman" w:hAnsi="Calibri" w:cs="Calibri"/>
-                <w:noProof/>
+              <w:t>«dosurvey»</w:t>
+            </w:r>
+            <w:r>
+              <w:rPr>
+                <w:rFonts w:ascii="Calibri" w:eastAsia="Times New Roman" w:hAnsi="Calibri" w:cs="Calibri"/>
                 <w:color w:val="000000"/>
                 <w:lang w:eastAsia="en-IN"/>
               </w:rPr>
@@ -264,7 +263,7 @@
                 <w:color w:val="000000"/>
                 <w:lang w:eastAsia="en-IN"/>
               </w:rPr>
-              <w:t>Date</w:t>
+              <w:t>Bill No.</w:t>
             </w:r>
           </w:p>
         </w:tc>
@@ -297,7 +296,7 @@
                 <w:color w:val="000000"/>
                 <w:lang w:eastAsia="en-IN"/>
               </w:rPr>
-              <w:instrText xml:space="preserve"> MERGEFIELD  date  \* MERGEFORMAT </w:instrText>
+              <w:instrText xml:space="preserve"> MERGEFIELD  billno  \* MERGEFORMAT </w:instrText>
             </w:r>
             <w:r>
               <w:rPr>
@@ -314,7 +313,7 @@
                 <w:color w:val="000000"/>
                 <w:lang w:eastAsia="en-IN"/>
               </w:rPr>
-              <w:t>«date»</w:t>
+              <w:t>«billno»</w:t>
             </w:r>
             <w:r>
               <w:rPr>
@@ -353,7 +352,7 @@
                 <w:color w:val="000000"/>
                 <w:lang w:eastAsia="en-IN"/>
               </w:rPr>
-              <w:t>Date of Survey</w:t>
+              <w:t>Name of Firm</w:t>
             </w:r>
           </w:p>
         </w:tc>
@@ -386,7 +385,7 @@
                 <w:color w:val="000000"/>
                 <w:lang w:eastAsia="en-IN"/>
               </w:rPr>
-              <w:instrText xml:space="preserve"> MERGEFIELD  dosurvey  \* MERGEFORMAT </w:instrText>
+              <w:instrText xml:space="preserve"> MERGEFIELD  nameoffirm  \* MERGEFORMAT </w:instrText>
             </w:r>
             <w:r>
               <w:rPr>
@@ -403,96 +402,7 @@
                 <w:color w:val="000000"/>
                 <w:lang w:eastAsia="en-IN"/>
               </w:rPr>
-              <w:t>«dosurvey»</w:t>
-            </w:r>
-            <w:r>
-              <w:rPr>
-                <w:rFonts w:ascii="Calibri" w:eastAsia="Times New Roman" w:hAnsi="Calibri" w:cs="Calibri"/>
-                <w:color w:val="000000"/>
-                <w:lang w:eastAsia="en-IN"/>
-              </w:rPr>
-              <w:fldChar w:fldCharType="end"/>
-            </w:r>
-          </w:p>
-        </w:tc>
-      </w:tr>
-      <w:tr>
-        <w:trPr>
-          <w:trHeight w:val="379"/>
-        </w:trPr>
-        <w:tc>
-          <w:tcPr>
-            <w:tcW w:w="3921" w:type="dxa"/>
-            <w:shd w:val="clear" w:color="auto" w:fill="auto"/>
-            <w:vAlign w:val="center"/>
-            <w:hideMark/>
-          </w:tcPr>
-          <w:p>
-            <w:pPr>
-              <w:spacing w:after="0" w:line="240" w:lineRule="auto"/>
-              <w:rPr>
-                <w:rFonts w:ascii="Calibri" w:eastAsia="Times New Roman" w:hAnsi="Calibri" w:cs="Calibri"/>
-                <w:color w:val="000000"/>
-                <w:lang w:eastAsia="en-IN"/>
-              </w:rPr>
-            </w:pPr>
-            <w:r>
-              <w:rPr>
-                <w:rFonts w:ascii="Calibri" w:eastAsia="Times New Roman" w:hAnsi="Calibri" w:cs="Calibri"/>
-                <w:color w:val="000000"/>
-                <w:lang w:eastAsia="en-IN"/>
-              </w:rPr>
-              <w:t>Bill No.</w:t>
-            </w:r>
-          </w:p>
-        </w:tc>
-        <w:tc>
-          <w:tcPr>
-            <w:tcW w:w="5497" w:type="dxa"/>
-            <w:shd w:val="clear" w:color="auto" w:fill="auto"/>
-            <w:vAlign w:val="center"/>
-          </w:tcPr>
-          <w:p>
-            <w:pPr>
-              <w:spacing w:after="0" w:line="240" w:lineRule="auto"/>
-              <w:rPr>
-                <w:rFonts w:ascii="Calibri" w:eastAsia="Times New Roman" w:hAnsi="Calibri" w:cs="Calibri"/>
-                <w:color w:val="000000"/>
-                <w:lang w:eastAsia="en-IN"/>
-              </w:rPr>
-            </w:pPr>
-            <w:r>
-              <w:rPr>
-                <w:rFonts w:ascii="Calibri" w:eastAsia="Times New Roman" w:hAnsi="Calibri" w:cs="Calibri"/>
-                <w:color w:val="000000"/>
-                <w:lang w:eastAsia="en-IN"/>
-              </w:rPr>
-              <w:fldChar w:fldCharType="begin"/>
-            </w:r>
-            <w:r>
-              <w:rPr>
-                <w:rFonts w:ascii="Calibri" w:eastAsia="Times New Roman" w:hAnsi="Calibri" w:cs="Calibri"/>
-                <w:color w:val="000000"/>
-                <w:lang w:eastAsia="en-IN"/>
-              </w:rPr>
-              <w:instrText xml:space="preserve"> MERGEFIELD  billno  \* MERGEFORMAT </w:instrText>
-            </w:r>
-            <w:r>
-              <w:rPr>
-                <w:rFonts w:ascii="Calibri" w:eastAsia="Times New Roman" w:hAnsi="Calibri" w:cs="Calibri"/>
-                <w:color w:val="000000"/>
-                <w:lang w:eastAsia="en-IN"/>
-              </w:rPr>
-              <w:fldChar w:fldCharType="separate"/>
-            </w:r>
-            <w:r>
-              <w:rPr>
-                <w:rFonts w:ascii="Calibri" w:eastAsia="Times New Roman" w:hAnsi="Calibri" w:cs="Calibri"/>
-                <w:noProof/>
-                <w:color w:val="000000"/>
-                <w:lang w:eastAsia="en-IN"/>
-              </w:rPr>
-              <w:t>«billno»</w:t>
+              <w:t>«nameoffirm»</w:t>
             </w:r>
             <w:r>
               <w:rPr>
@@ -531,96 +441,7 @@
                 <w:color w:val="000000"/>
                 <w:lang w:eastAsia="en-IN"/>
               </w:rPr>
-              <w:t>Name of Firm</w:t>
-            </w:r>
-          </w:p>
-        </w:tc>
-        <w:tc>
-          <w:tcPr>
-            <w:tcW w:w="5497" w:type="dxa"/>
-            <w:shd w:val="clear" w:color="auto" w:fill="auto"/>
-            <w:vAlign w:val="center"/>
-          </w:tcPr>
-          <w:p>
-            <w:pPr>
-              <w:spacing w:after="0" w:line="240" w:lineRule="auto"/>
-              <w:rPr>
-                <w:rFonts w:ascii="Calibri" w:eastAsia="Times New Roman" w:hAnsi="Calibri" w:cs="Calibri"/>
-                <w:color w:val="000000"/>
-                <w:lang w:eastAsia="en-IN"/>
-              </w:rPr>
-            </w:pPr>
-            <w:r>
-              <w:rPr>
-                <w:rFonts w:ascii="Calibri" w:eastAsia="Times New Roman" w:hAnsi="Calibri" w:cs="Calibri"/>
-                <w:color w:val="000000"/>
-                <w:lang w:eastAsia="en-IN"/>
-              </w:rPr>
-              <w:fldChar w:fldCharType="begin"/>
-            </w:r>
-            <w:r>
-              <w:rPr>
-                <w:rFonts w:ascii="Calibri" w:eastAsia="Times New Roman" w:hAnsi="Calibri" w:cs="Calibri"/>
-                <w:color w:val="000000"/>
-                <w:lang w:eastAsia="en-IN"/>
-              </w:rPr>
-              <w:instrText xml:space="preserve"> MERGEFIELD  nameoffirm  \* MERGEFORMAT </w:instrText>
-            </w:r>
-            <w:r>
-              <w:rPr>
-                <w:rFonts w:ascii="Calibri" w:eastAsia="Times New Roman" w:hAnsi="Calibri" w:cs="Calibri"/>
-                <w:color w:val="000000"/>
-                <w:lang w:eastAsia="en-IN"/>
-              </w:rPr>
-              <w:fldChar w:fldCharType="separate"/>
-            </w:r>
-            <w:r>
-              <w:rPr>
-                <w:rFonts w:ascii="Calibri" w:eastAsia="Times New Roman" w:hAnsi="Calibri" w:cs="Calibri"/>
-                <w:noProof/>
-                <w:color w:val="000000"/>
-                <w:lang w:eastAsia="en-IN"/>
-              </w:rPr>
-              <w:t>«nameoffirm»</w:t>
-            </w:r>
-            <w:r>
-              <w:rPr>
-                <w:rFonts w:ascii="Calibri" w:eastAsia="Times New Roman" w:hAnsi="Calibri" w:cs="Calibri"/>
-                <w:color w:val="000000"/>
-                <w:lang w:eastAsia="en-IN"/>
-              </w:rPr>
-              <w:fldChar w:fldCharType="end"/>
-            </w:r>
-          </w:p>
-        </w:tc>
-      </w:tr>
-      <w:tr>
-        <w:trPr>
-          <w:trHeight w:val="379"/>
-        </w:trPr>
-        <w:tc>
-          <w:tcPr>
-            <w:tcW w:w="3921" w:type="dxa"/>
-            <w:shd w:val="clear" w:color="auto" w:fill="auto"/>
-            <w:vAlign w:val="center"/>
-            <w:hideMark/>
-          </w:tcPr>
-          <w:p>
-            <w:pPr>
-              <w:spacing w:after="0" w:line="240" w:lineRule="auto"/>
-              <w:rPr>
-                <w:rFonts w:ascii="Calibri" w:eastAsia="Times New Roman" w:hAnsi="Calibri" w:cs="Calibri"/>
-                <w:color w:val="000000"/>
-                <w:lang w:eastAsia="en-IN"/>
-              </w:rPr>
-            </w:pPr>
-            <w:r>
-              <w:rPr>
-                <w:rFonts w:ascii="Calibri" w:eastAsia="Times New Roman" w:hAnsi="Calibri" w:cs="Calibri"/>
-                <w:color w:val="000000"/>
-                <w:lang w:eastAsia="en-IN"/>
-              </w:rPr>
-              <w:t>Item No.</w:t>
+              <w:t>Quantity</w:t>
             </w:r>
           </w:p>
         </w:tc>
@@ -643,6 +464,7 @@
             <w:r>
               <w:rPr>
                 <w:rFonts w:ascii="Calibri" w:eastAsia="Times New Roman" w:hAnsi="Calibri" w:cs="Calibri"/>
+                <w:noProof/>
                 <w:color w:val="000000"/>
                 <w:lang w:eastAsia="en-IN"/>
               </w:rPr>
@@ -651,14 +473,16 @@
             <w:r>
               <w:rPr>
                 <w:rFonts w:ascii="Calibri" w:eastAsia="Times New Roman" w:hAnsi="Calibri" w:cs="Calibri"/>
-                <w:color w:val="000000"/>
-                <w:lang w:eastAsia="en-IN"/>
-              </w:rPr>
-              <w:instrText xml:space="preserve"> MERGEFIELD  itemno  \* MERGEFORMAT </w:instrText>
-            </w:r>
-            <w:r>
-              <w:rPr>
-                <w:rFonts w:ascii="Calibri" w:eastAsia="Times New Roman" w:hAnsi="Calibri" w:cs="Calibri"/>
+                <w:noProof/>
+                <w:color w:val="000000"/>
+                <w:lang w:eastAsia="en-IN"/>
+              </w:rPr>
+              <w:instrText xml:space="preserve"> MERGEFIELD  quantity  \* MERGEFORMAT </w:instrText>
+            </w:r>
+            <w:r>
+              <w:rPr>
+                <w:rFonts w:ascii="Calibri" w:eastAsia="Times New Roman" w:hAnsi="Calibri" w:cs="Calibri"/>
+                <w:noProof/>
                 <w:color w:val="000000"/>
                 <w:lang w:eastAsia="en-IN"/>
               </w:rPr>
@@ -671,11 +495,12 @@
                 <w:color w:val="000000"/>
                 <w:lang w:eastAsia="en-IN"/>
               </w:rPr>
-              <w:t>«itemno»</w:t>
-            </w:r>
-            <w:r>
-              <w:rPr>
-                <w:rFonts w:ascii="Calibri" w:eastAsia="Times New Roman" w:hAnsi="Calibri" w:cs="Calibri"/>
+              <w:t>«quantity»</w:t>
+            </w:r>
+            <w:r>
+              <w:rPr>
+                <w:rFonts w:ascii="Calibri" w:eastAsia="Times New Roman" w:hAnsi="Calibri" w:cs="Calibri"/>
+                <w:noProof/>
                 <w:color w:val="000000"/>
                 <w:lang w:eastAsia="en-IN"/>
               </w:rPr>
@@ -710,7 +535,7 @@
                 <w:color w:val="000000"/>
                 <w:lang w:eastAsia="en-IN"/>
               </w:rPr>
-              <w:t>Quantity</w:t>
+              <w:t>Rate per Item</w:t>
             </w:r>
           </w:p>
         </w:tc>
@@ -719,7 +544,6 @@
             <w:tcW w:w="5497" w:type="dxa"/>
             <w:shd w:val="clear" w:color="auto" w:fill="auto"/>
             <w:vAlign w:val="center"/>
-            <w:hideMark/>
           </w:tcPr>
           <w:p>
             <w:pPr>
@@ -733,43 +557,39 @@
             <w:r>
               <w:rPr>
                 <w:rFonts w:ascii="Calibri" w:eastAsia="Times New Roman" w:hAnsi="Calibri" w:cs="Calibri"/>
+                <w:color w:val="000000"/>
+                <w:lang w:eastAsia="en-IN"/>
+              </w:rPr>
+              <w:fldChar w:fldCharType="begin"/>
+            </w:r>
+            <w:r>
+              <w:rPr>
+                <w:rFonts w:ascii="Calibri" w:eastAsia="Times New Roman" w:hAnsi="Calibri" w:cs="Calibri"/>
+                <w:color w:val="000000"/>
+                <w:lang w:eastAsia="en-IN"/>
+              </w:rPr>
+              <w:instrText xml:space="preserve"> MERGEFIELD  rateperitem  \* MERGEFORMAT </w:instrText>
+            </w:r>
+            <w:r>
+              <w:rPr>
+                <w:rFonts w:ascii="Calibri" w:eastAsia="Times New Roman" w:hAnsi="Calibri" w:cs="Calibri"/>
+                <w:color w:val="000000"/>
+                <w:lang w:eastAsia="en-IN"/>
+              </w:rPr>
+              <w:fldChar w:fldCharType="separate"/>
+            </w:r>
+            <w:r>
+              <w:rPr>
+                <w:rFonts w:ascii="Calibri" w:eastAsia="Times New Roman" w:hAnsi="Calibri" w:cs="Calibri"/>
                 <w:noProof/>
                 <w:color w:val="000000"/>
                 <w:lang w:eastAsia="en-IN"/>
               </w:rPr>
-              <w:fldChar w:fldCharType="begin"/>
-            </w:r>
-            <w:r>
-              <w:rPr>
-                <w:rFonts w:ascii="Calibri" w:eastAsia="Times New Roman" w:hAnsi="Calibri" w:cs="Calibri"/>
-                <w:noProof/>
-                <w:color w:val="000000"/>
-                <w:lang w:eastAsia="en-IN"/>
-              </w:rPr>
-              <w:instrText xml:space="preserve"> MERGEFIELD  quantity  \* MERGEFORMAT </w:instrText>
-            </w:r>
-            <w:r>
-              <w:rPr>
-                <w:rFonts w:ascii="Calibri" w:eastAsia="Times New Roman" w:hAnsi="Calibri" w:cs="Calibri"/>
-                <w:noProof/>
-                <w:color w:val="000000"/>
-                <w:lang w:eastAsia="en-IN"/>
-              </w:rPr>
-              <w:fldChar w:fldCharType="separate"/>
-            </w:r>
-            <w:r>
-              <w:rPr>
-                <w:rFonts w:ascii="Calibri" w:eastAsia="Times New Roman" w:hAnsi="Calibri" w:cs="Calibri"/>
-                <w:noProof/>
-                <w:color w:val="000000"/>
-                <w:lang w:eastAsia="en-IN"/>
-              </w:rPr>
-              <w:t>«quantity»</w:t>
-            </w:r>
-            <w:r>
-              <w:rPr>
-                <w:rFonts w:ascii="Calibri" w:eastAsia="Times New Roman" w:hAnsi="Calibri" w:cs="Calibri"/>
-                <w:noProof/>
+              <w:t>«rateperitem»</w:t>
+            </w:r>
+            <w:r>
+              <w:rPr>
+                <w:rFonts w:ascii="Calibri" w:eastAsia="Times New Roman" w:hAnsi="Calibri" w:cs="Calibri"/>
                 <w:color w:val="000000"/>
                 <w:lang w:eastAsia="en-IN"/>
               </w:rPr>
@@ -804,7 +624,7 @@
                 <w:color w:val="000000"/>
                 <w:lang w:eastAsia="en-IN"/>
               </w:rPr>
-              <w:t>Rate per Item</w:t>
+              <w:t>Total Amount</w:t>
             </w:r>
           </w:p>
         </w:tc>
@@ -837,7 +657,7 @@
                 <w:color w:val="000000"/>
                 <w:lang w:eastAsia="en-IN"/>
               </w:rPr>
-              <w:instrText xml:space="preserve"> MERGEFIELD  rateperitem  \* MERGEFORMAT </w:instrText>
+              <w:instrText xml:space="preserve"> MERGEFIELD  totalamount  \* MERGEFORMAT </w:instrText>
             </w:r>
             <w:r>
               <w:rPr>
@@ -854,195 +674,7 @@
                 <w:color w:val="000000"/>
                 <w:lang w:eastAsia="en-IN"/>
               </w:rPr>
-              <w:t>«rateperitem»</w:t>
-            </w:r>
-            <w:r>
-              <w:rPr>
-                <w:rFonts w:ascii="Calibri" w:eastAsia="Times New Roman" w:hAnsi="Calibri" w:cs="Calibri"/>
-                <w:color w:val="000000"/>
-                <w:lang w:eastAsia="en-IN"/>
-              </w:rPr>
-              <w:fldChar w:fldCharType="end"/>
-            </w:r>
-          </w:p>
-        </w:tc>
-      </w:tr>
-      <w:tr>
-        <w:trPr>
-          <w:trHeight w:val="742"/>
-        </w:trPr>
-        <w:tc>
-          <w:tcPr>
-            <w:tcW w:w="3921" w:type="dxa"/>
-            <w:shd w:val="clear" w:color="auto" w:fill="auto"/>
-            <w:vAlign w:val="center"/>
-            <w:hideMark/>
-          </w:tcPr>
-          <w:p>
-            <w:pPr>
-              <w:spacing w:after="0" w:line="240" w:lineRule="auto"/>
-              <w:rPr>
-                <w:rFonts w:ascii="Calibri" w:eastAsia="Times New Roman" w:hAnsi="Calibri" w:cs="Calibri"/>
-                <w:color w:val="000000"/>
-                <w:lang w:eastAsia="en-IN"/>
-              </w:rPr>
-            </w:pPr>
-            <w:r>
-              <w:rPr>
-                <w:rFonts w:ascii="Calibri" w:eastAsia="Times New Roman" w:hAnsi="Calibri" w:cs="Calibri"/>
-                <w:color w:val="000000"/>
-                <w:lang w:eastAsia="en-IN"/>
-              </w:rPr>
-              <w:t>Total Amount</w:t>
-            </w:r>
-          </w:p>
-        </w:tc>
-        <w:tc>
-          <w:tcPr>
-            <w:tcW w:w="5497" w:type="dxa"/>
-            <w:shd w:val="clear" w:color="auto" w:fill="auto"/>
-            <w:vAlign w:val="center"/>
-          </w:tcPr>
-          <w:p>
-            <w:pPr>
-              <w:spacing w:after="0" w:line="240" w:lineRule="auto"/>
-              <w:rPr>
-                <w:rFonts w:ascii="Calibri" w:eastAsia="Times New Roman" w:hAnsi="Calibri" w:cs="Calibri"/>
-                <w:color w:val="000000"/>
-                <w:lang w:eastAsia="en-IN"/>
-              </w:rPr>
-            </w:pPr>
-            <w:r>
-              <w:rPr>
-                <w:rFonts w:ascii="Calibri" w:eastAsia="Times New Roman" w:hAnsi="Calibri" w:cs="Calibri"/>
-                <w:color w:val="000000"/>
-                <w:lang w:eastAsia="en-IN"/>
-              </w:rPr>
-              <w:fldChar w:fldCharType="begin"/>
-            </w:r>
-            <w:r>
-              <w:rPr>
-                <w:rFonts w:ascii="Calibri" w:eastAsia="Times New Roman" w:hAnsi="Calibri" w:cs="Calibri"/>
-                <w:color w:val="000000"/>
-                <w:lang w:eastAsia="en-IN"/>
-              </w:rPr>
-              <w:instrText xml:space="preserve"> MERGEFIELD  totalamount  \* MERGEFORMAT </w:instrText>
-            </w:r>
-            <w:r>
-              <w:rPr>
-                <w:rFonts w:ascii="Calibri" w:eastAsia="Times New Roman" w:hAnsi="Calibri" w:cs="Calibri"/>
-                <w:color w:val="000000"/>
-                <w:lang w:eastAsia="en-IN"/>
-              </w:rPr>
-              <w:fldChar w:fldCharType="separate"/>
-            </w:r>
-            <w:r>
-              <w:rPr>
-                <w:rFonts w:ascii="Calibri" w:eastAsia="Times New Roman" w:hAnsi="Calibri" w:cs="Calibri"/>
-                <w:noProof/>
-                <w:color w:val="000000"/>
-                <w:lang w:eastAsia="en-IN"/>
-              </w:rPr>
               <w:t>«totalamount»</w:t>
-            </w:r>
-            <w:r>
-              <w:rPr>
-                <w:rFonts w:ascii="Calibri" w:eastAsia="Times New Roman" w:hAnsi="Calibri" w:cs="Calibri"/>
-                <w:color w:val="000000"/>
-                <w:lang w:eastAsia="en-IN"/>
-              </w:rPr>
-              <w:fldChar w:fldCharType="end"/>
-            </w:r>
-          </w:p>
-        </w:tc>
-      </w:tr>
-      <w:tr>
-        <w:trPr>
-          <w:trHeight w:val="379"/>
-        </w:trPr>
-        <w:tc>
-          <w:tcPr>
-            <w:tcW w:w="3921" w:type="dxa"/>
-            <w:shd w:val="clear" w:color="auto" w:fill="auto"/>
-            <w:vAlign w:val="center"/>
-            <w:hideMark/>
-          </w:tcPr>
-          <w:p>
-            <w:pPr>
-              <w:spacing w:after="0" w:line="240" w:lineRule="auto"/>
-              <w:rPr>
-                <w:rFonts w:ascii="Calibri" w:eastAsia="Times New Roman" w:hAnsi="Calibri" w:cs="Calibri"/>
-                <w:color w:val="000000"/>
-                <w:lang w:eastAsia="en-IN"/>
-              </w:rPr>
-            </w:pPr>
-            <w:proofErr w:type="spellStart"/>
-            <w:r>
-              <w:rPr>
-                <w:rFonts w:ascii="Calibri" w:eastAsia="Times New Roman" w:hAnsi="Calibri" w:cs="Calibri"/>
-                <w:color w:val="000000"/>
-                <w:lang w:eastAsia="en-IN"/>
-              </w:rPr>
-              <w:t>Crv</w:t>
-            </w:r>
-            <w:proofErr w:type="spellEnd"/>
-            <w:r>
-              <w:rPr>
-                <w:rFonts w:ascii="Calibri" w:eastAsia="Times New Roman" w:hAnsi="Calibri" w:cs="Calibri"/>
-                <w:color w:val="000000"/>
-                <w:lang w:eastAsia="en-IN"/>
-              </w:rPr>
-              <w:t xml:space="preserve"> No.</w:t>
-            </w:r>
-          </w:p>
-        </w:tc>
-        <w:tc>
-          <w:tcPr>
-            <w:tcW w:w="5497" w:type="dxa"/>
-            <w:shd w:val="clear" w:color="auto" w:fill="auto"/>
-            <w:vAlign w:val="center"/>
-          </w:tcPr>
-          <w:p>
-            <w:pPr>
-              <w:spacing w:after="0" w:line="240" w:lineRule="auto"/>
-              <w:rPr>
-                <w:rFonts w:ascii="Calibri" w:eastAsia="Times New Roman" w:hAnsi="Calibri" w:cs="Calibri"/>
-                <w:color w:val="000000"/>
-                <w:lang w:eastAsia="en-IN"/>
-              </w:rPr>
-            </w:pPr>
-            <w:r>
-              <w:rPr>
-                <w:rFonts w:ascii="Calibri" w:eastAsia="Times New Roman" w:hAnsi="Calibri" w:cs="Calibri"/>
-                <w:color w:val="000000"/>
-                <w:lang w:eastAsia="en-IN"/>
-              </w:rPr>
-              <w:fldChar w:fldCharType="begin"/>
-            </w:r>
-            <w:r>
-              <w:rPr>
-                <w:rFonts w:ascii="Calibri" w:eastAsia="Times New Roman" w:hAnsi="Calibri" w:cs="Calibri"/>
-                <w:color w:val="000000"/>
-                <w:lang w:eastAsia="en-IN"/>
-              </w:rPr>
-              <w:instrText xml:space="preserve"> MERGEFIELD  crvno  \* MERGEFORMAT </w:instrText>
-            </w:r>
-            <w:r>
-              <w:rPr>
-                <w:rFonts w:ascii="Calibri" w:eastAsia="Times New Roman" w:hAnsi="Calibri" w:cs="Calibri"/>
-                <w:color w:val="000000"/>
-                <w:lang w:eastAsia="en-IN"/>
-              </w:rPr>
-              <w:fldChar w:fldCharType="separate"/>
-            </w:r>
-            <w:r>
-              <w:rPr>
-                <w:rFonts w:ascii="Calibri" w:eastAsia="Times New Roman" w:hAnsi="Calibri" w:cs="Calibri"/>
-                <w:noProof/>
-                <w:color w:val="000000"/>
-                <w:lang w:eastAsia="en-IN"/>
-              </w:rPr>
-              <w:t>«crvno»</w:t>
             </w:r>
             <w:r>
               <w:rPr>
@@ -2069,7 +1701,7 @@
 </file>
 
 <file path=customXml/itemProps1.xml><?xml version="1.0" encoding="utf-8"?>
-<ds:datastoreItem xmlns:ds="http://schemas.openxmlformats.org/officeDocument/2006/customXml" ds:itemID="{1D7B285C-C2BB-486B-9DCD-3A46F1947F09}">
+<ds:datastoreItem xmlns:ds="http://schemas.openxmlformats.org/officeDocument/2006/customXml" ds:itemID="{763A7860-CACD-4742-B9D1-2625DF840D89}">
   <ds:schemaRefs>
     <ds:schemaRef ds:uri="http://schemas.openxmlformats.org/officeDocument/2006/bibliography"/>
   </ds:schemaRefs>

</xml_diff>